<commit_message>
improved 2345 and 5 codes for better recognition by computer
</commit_message>
<xml_diff>
--- a/computer_vision/qrcodes/allcodes.docx
+++ b/computer_vision/qrcodes/allcodes.docx
@@ -8,6 +8,142 @@
           <w:noProof/>
         </w:rPr>
         <w:drawing>
+          <wp:anchor distT="0" distB="0" distL="114300" distR="114300" simplePos="0" relativeHeight="251691008" behindDoc="1" locked="0" layoutInCell="1" allowOverlap="1" wp14:anchorId="0729BB90" wp14:editId="2811D458">
+            <wp:simplePos x="0" y="0"/>
+            <wp:positionH relativeFrom="column">
+              <wp:posOffset>4286250</wp:posOffset>
+            </wp:positionH>
+            <wp:positionV relativeFrom="paragraph">
+              <wp:posOffset>0</wp:posOffset>
+            </wp:positionV>
+            <wp:extent cx="1003300" cy="996950"/>
+            <wp:effectExtent l="0" t="0" r="6350" b="0"/>
+            <wp:wrapTight wrapText="bothSides">
+              <wp:wrapPolygon edited="0">
+                <wp:start x="0" y="0"/>
+                <wp:lineTo x="0" y="21050"/>
+                <wp:lineTo x="21327" y="21050"/>
+                <wp:lineTo x="21327" y="0"/>
+                <wp:lineTo x="0" y="0"/>
+              </wp:wrapPolygon>
+            </wp:wrapTight>
+            <wp:docPr id="34" name="Picture 34" descr="Shape, square&#10;&#10;Description automatically generated"/>
+            <wp:cNvGraphicFramePr>
+              <a:graphicFrameLocks xmlns:a="http://schemas.openxmlformats.org/drawingml/2006/main" noChangeAspect="1"/>
+            </wp:cNvGraphicFramePr>
+            <a:graphic xmlns:a="http://schemas.openxmlformats.org/drawingml/2006/main">
+              <a:graphicData uri="http://schemas.openxmlformats.org/drawingml/2006/picture">
+                <pic:pic xmlns:pic="http://schemas.openxmlformats.org/drawingml/2006/picture">
+                  <pic:nvPicPr>
+                    <pic:cNvPr id="34" name="Picture 34" descr="Shape, square&#10;&#10;Description automatically generated"/>
+                    <pic:cNvPicPr/>
+                  </pic:nvPicPr>
+                  <pic:blipFill>
+                    <a:blip r:embed="rId4" cstate="print">
+                      <a:extLst>
+                        <a:ext uri="{28A0092B-C50C-407E-A947-70E740481C1C}">
+                          <a14:useLocalDpi xmlns:a14="http://schemas.microsoft.com/office/drawing/2010/main" val="0"/>
+                        </a:ext>
+                      </a:extLst>
+                    </a:blip>
+                    <a:stretch>
+                      <a:fillRect/>
+                    </a:stretch>
+                  </pic:blipFill>
+                  <pic:spPr>
+                    <a:xfrm>
+                      <a:off x="0" y="0"/>
+                      <a:ext cx="1003300" cy="996950"/>
+                    </a:xfrm>
+                    <a:prstGeom prst="rect">
+                      <a:avLst/>
+                    </a:prstGeom>
+                  </pic:spPr>
+                </pic:pic>
+              </a:graphicData>
+            </a:graphic>
+            <wp14:sizeRelH relativeFrom="margin">
+              <wp14:pctWidth>0</wp14:pctWidth>
+            </wp14:sizeRelH>
+            <wp14:sizeRelV relativeFrom="margin">
+              <wp14:pctHeight>0</wp14:pctHeight>
+            </wp14:sizeRelV>
+          </wp:anchor>
+        </w:drawing>
+      </w:r>
+      <w:r>
+        <w:rPr>
+          <w:noProof/>
+        </w:rPr>
+        <w:drawing>
+          <wp:anchor distT="0" distB="0" distL="114300" distR="114300" simplePos="0" relativeHeight="251689984" behindDoc="1" locked="0" layoutInCell="1" allowOverlap="1" wp14:anchorId="742BAB80" wp14:editId="1159002C">
+            <wp:simplePos x="0" y="0"/>
+            <wp:positionH relativeFrom="column">
+              <wp:posOffset>4298950</wp:posOffset>
+            </wp:positionH>
+            <wp:positionV relativeFrom="paragraph">
+              <wp:posOffset>5461000</wp:posOffset>
+            </wp:positionV>
+            <wp:extent cx="1038225" cy="1032510"/>
+            <wp:effectExtent l="0" t="0" r="9525" b="0"/>
+            <wp:wrapTight wrapText="bothSides">
+              <wp:wrapPolygon edited="0">
+                <wp:start x="0" y="0"/>
+                <wp:lineTo x="0" y="21122"/>
+                <wp:lineTo x="21402" y="21122"/>
+                <wp:lineTo x="21402" y="0"/>
+                <wp:lineTo x="0" y="0"/>
+              </wp:wrapPolygon>
+            </wp:wrapTight>
+            <wp:docPr id="33" name="Picture 33" descr="A picture containing shape&#10;&#10;Description automatically generated"/>
+            <wp:cNvGraphicFramePr>
+              <a:graphicFrameLocks xmlns:a="http://schemas.openxmlformats.org/drawingml/2006/main" noChangeAspect="1"/>
+            </wp:cNvGraphicFramePr>
+            <a:graphic xmlns:a="http://schemas.openxmlformats.org/drawingml/2006/main">
+              <a:graphicData uri="http://schemas.openxmlformats.org/drawingml/2006/picture">
+                <pic:pic xmlns:pic="http://schemas.openxmlformats.org/drawingml/2006/picture">
+                  <pic:nvPicPr>
+                    <pic:cNvPr id="33" name="Picture 33" descr="A picture containing shape&#10;&#10;Description automatically generated"/>
+                    <pic:cNvPicPr/>
+                  </pic:nvPicPr>
+                  <pic:blipFill>
+                    <a:blip r:embed="rId5" cstate="print">
+                      <a:extLst>
+                        <a:ext uri="{28A0092B-C50C-407E-A947-70E740481C1C}">
+                          <a14:useLocalDpi xmlns:a14="http://schemas.microsoft.com/office/drawing/2010/main" val="0"/>
+                        </a:ext>
+                      </a:extLst>
+                    </a:blip>
+                    <a:stretch>
+                      <a:fillRect/>
+                    </a:stretch>
+                  </pic:blipFill>
+                  <pic:spPr>
+                    <a:xfrm>
+                      <a:off x="0" y="0"/>
+                      <a:ext cx="1038225" cy="1032510"/>
+                    </a:xfrm>
+                    <a:prstGeom prst="rect">
+                      <a:avLst/>
+                    </a:prstGeom>
+                  </pic:spPr>
+                </pic:pic>
+              </a:graphicData>
+            </a:graphic>
+            <wp14:sizeRelH relativeFrom="margin">
+              <wp14:pctWidth>0</wp14:pctWidth>
+            </wp14:sizeRelH>
+            <wp14:sizeRelV relativeFrom="margin">
+              <wp14:pctHeight>0</wp14:pctHeight>
+            </wp14:sizeRelV>
+          </wp:anchor>
+        </w:drawing>
+      </w:r>
+      <w:r>
+        <w:rPr>
+          <w:noProof/>
+        </w:rPr>
+        <w:drawing>
           <wp:anchor distT="0" distB="0" distL="114300" distR="114300" simplePos="0" relativeHeight="251688960" behindDoc="1" locked="0" layoutInCell="1" allowOverlap="1" wp14:anchorId="02278C15" wp14:editId="36DAFFC1">
             <wp:simplePos x="0" y="0"/>
             <wp:positionH relativeFrom="column">
@@ -39,7 +175,7 @@
                     <pic:cNvPicPr/>
                   </pic:nvPicPr>
                   <pic:blipFill>
-                    <a:blip r:embed="rId4" cstate="print">
+                    <a:blip r:embed="rId6" cstate="print">
                       <a:extLst>
                         <a:ext uri="{28A0092B-C50C-407E-A947-70E740481C1C}">
                           <a14:useLocalDpi xmlns:a14="http://schemas.microsoft.com/office/drawing/2010/main" val="0"/>
@@ -107,7 +243,7 @@
                     <pic:cNvPicPr/>
                   </pic:nvPicPr>
                   <pic:blipFill>
-                    <a:blip r:embed="rId5" cstate="print">
+                    <a:blip r:embed="rId7" cstate="print">
                       <a:extLst>
                         <a:ext uri="{28A0092B-C50C-407E-A947-70E740481C1C}">
                           <a14:useLocalDpi xmlns:a14="http://schemas.microsoft.com/office/drawing/2010/main" val="0"/>
@@ -144,7 +280,7 @@
           <w:noProof/>
         </w:rPr>
         <w:drawing>
-          <wp:anchor distT="0" distB="0" distL="114300" distR="114300" simplePos="0" relativeHeight="251685888" behindDoc="1" locked="0" layoutInCell="1" allowOverlap="1" wp14:anchorId="01CDF1E2" wp14:editId="08F4E9DE">
+          <wp:anchor distT="0" distB="0" distL="114300" distR="114300" simplePos="0" relativeHeight="251685888" behindDoc="1" locked="0" layoutInCell="1" allowOverlap="1" wp14:anchorId="01CDF1E2" wp14:editId="0D3F6AA4">
             <wp:simplePos x="0" y="0"/>
             <wp:positionH relativeFrom="margin">
               <wp:posOffset>3228975</wp:posOffset>
@@ -175,7 +311,7 @@
                     <pic:cNvPicPr/>
                   </pic:nvPicPr>
                   <pic:blipFill>
-                    <a:blip r:embed="rId6" cstate="print">
+                    <a:blip r:embed="rId8" cstate="print">
                       <a:extLst>
                         <a:ext uri="{28A0092B-C50C-407E-A947-70E740481C1C}">
                           <a14:useLocalDpi xmlns:a14="http://schemas.microsoft.com/office/drawing/2010/main" val="0"/>
@@ -212,75 +348,7 @@
           <w:noProof/>
         </w:rPr>
         <w:drawing>
-          <wp:anchor distT="0" distB="0" distL="114300" distR="114300" simplePos="0" relativeHeight="251686912" behindDoc="1" locked="0" layoutInCell="1" allowOverlap="1" wp14:anchorId="6F1AD2C5" wp14:editId="21EBF8AE">
-            <wp:simplePos x="0" y="0"/>
-            <wp:positionH relativeFrom="margin">
-              <wp:posOffset>4316095</wp:posOffset>
-            </wp:positionH>
-            <wp:positionV relativeFrom="paragraph">
-              <wp:posOffset>5469255</wp:posOffset>
-            </wp:positionV>
-            <wp:extent cx="1017905" cy="1010920"/>
-            <wp:effectExtent l="0" t="0" r="0" b="0"/>
-            <wp:wrapTight wrapText="bothSides">
-              <wp:wrapPolygon edited="0">
-                <wp:start x="0" y="0"/>
-                <wp:lineTo x="0" y="21166"/>
-                <wp:lineTo x="21021" y="21166"/>
-                <wp:lineTo x="21021" y="0"/>
-                <wp:lineTo x="0" y="0"/>
-              </wp:wrapPolygon>
-            </wp:wrapTight>
-            <wp:docPr id="30" name="Picture 30" descr="Shape&#10;&#10;Description automatically generated"/>
-            <wp:cNvGraphicFramePr>
-              <a:graphicFrameLocks xmlns:a="http://schemas.openxmlformats.org/drawingml/2006/main" noChangeAspect="1"/>
-            </wp:cNvGraphicFramePr>
-            <a:graphic xmlns:a="http://schemas.openxmlformats.org/drawingml/2006/main">
-              <a:graphicData uri="http://schemas.openxmlformats.org/drawingml/2006/picture">
-                <pic:pic xmlns:pic="http://schemas.openxmlformats.org/drawingml/2006/picture">
-                  <pic:nvPicPr>
-                    <pic:cNvPr id="30" name="Picture 30" descr="Shape&#10;&#10;Description automatically generated"/>
-                    <pic:cNvPicPr/>
-                  </pic:nvPicPr>
-                  <pic:blipFill>
-                    <a:blip r:embed="rId7" cstate="print">
-                      <a:extLst>
-                        <a:ext uri="{28A0092B-C50C-407E-A947-70E740481C1C}">
-                          <a14:useLocalDpi xmlns:a14="http://schemas.microsoft.com/office/drawing/2010/main" val="0"/>
-                        </a:ext>
-                      </a:extLst>
-                    </a:blip>
-                    <a:stretch>
-                      <a:fillRect/>
-                    </a:stretch>
-                  </pic:blipFill>
-                  <pic:spPr>
-                    <a:xfrm>
-                      <a:off x="0" y="0"/>
-                      <a:ext cx="1017905" cy="1010920"/>
-                    </a:xfrm>
-                    <a:prstGeom prst="rect">
-                      <a:avLst/>
-                    </a:prstGeom>
-                  </pic:spPr>
-                </pic:pic>
-              </a:graphicData>
-            </a:graphic>
-            <wp14:sizeRelH relativeFrom="margin">
-              <wp14:pctWidth>0</wp14:pctWidth>
-            </wp14:sizeRelH>
-            <wp14:sizeRelV relativeFrom="margin">
-              <wp14:pctHeight>0</wp14:pctHeight>
-            </wp14:sizeRelV>
-          </wp:anchor>
-        </w:drawing>
-      </w:r>
-      <w:r>
-        <w:rPr>
-          <w:noProof/>
-        </w:rPr>
-        <w:drawing>
-          <wp:anchor distT="0" distB="0" distL="114300" distR="114300" simplePos="0" relativeHeight="251684864" behindDoc="1" locked="0" layoutInCell="1" allowOverlap="1" wp14:anchorId="2273540C" wp14:editId="6DEE892A">
+          <wp:anchor distT="0" distB="0" distL="114300" distR="114300" simplePos="0" relativeHeight="251684864" behindDoc="1" locked="0" layoutInCell="1" allowOverlap="1" wp14:anchorId="2273540C" wp14:editId="57EDD1DC">
             <wp:simplePos x="0" y="0"/>
             <wp:positionH relativeFrom="column">
               <wp:posOffset>2124075</wp:posOffset>
@@ -311,7 +379,7 @@
                     <pic:cNvPicPr/>
                   </pic:nvPicPr>
                   <pic:blipFill>
-                    <a:blip r:embed="rId8" cstate="print">
+                    <a:blip r:embed="rId9" cstate="print">
                       <a:extLst>
                         <a:ext uri="{28A0092B-C50C-407E-A947-70E740481C1C}">
                           <a14:useLocalDpi xmlns:a14="http://schemas.microsoft.com/office/drawing/2010/main" val="0"/>
@@ -379,7 +447,7 @@
                     <pic:cNvPicPr/>
                   </pic:nvPicPr>
                   <pic:blipFill>
-                    <a:blip r:embed="rId9" cstate="print">
+                    <a:blip r:embed="rId10" cstate="print">
                       <a:extLst>
                         <a:ext uri="{28A0092B-C50C-407E-A947-70E740481C1C}">
                           <a14:useLocalDpi xmlns:a14="http://schemas.microsoft.com/office/drawing/2010/main" val="0"/>
@@ -447,7 +515,7 @@
                     <pic:cNvPicPr/>
                   </pic:nvPicPr>
                   <pic:blipFill>
-                    <a:blip r:embed="rId10" cstate="print">
+                    <a:blip r:embed="rId11" cstate="print">
                       <a:extLst>
                         <a:ext uri="{28A0092B-C50C-407E-A947-70E740481C1C}">
                           <a14:useLocalDpi xmlns:a14="http://schemas.microsoft.com/office/drawing/2010/main" val="0"/>
@@ -515,7 +583,7 @@
                     <pic:cNvPicPr/>
                   </pic:nvPicPr>
                   <pic:blipFill>
-                    <a:blip r:embed="rId11" cstate="print">
+                    <a:blip r:embed="rId12" cstate="print">
                       <a:extLst>
                         <a:ext uri="{28A0092B-C50C-407E-A947-70E740481C1C}">
                           <a14:useLocalDpi xmlns:a14="http://schemas.microsoft.com/office/drawing/2010/main" val="0"/>
@@ -583,7 +651,7 @@
                     <pic:cNvPicPr/>
                   </pic:nvPicPr>
                   <pic:blipFill>
-                    <a:blip r:embed="rId12" cstate="print">
+                    <a:blip r:embed="rId13" cstate="print">
                       <a:extLst>
                         <a:ext uri="{28A0092B-C50C-407E-A947-70E740481C1C}">
                           <a14:useLocalDpi xmlns:a14="http://schemas.microsoft.com/office/drawing/2010/main" val="0"/>
@@ -651,7 +719,7 @@
                     <pic:cNvPicPr/>
                   </pic:nvPicPr>
                   <pic:blipFill>
-                    <a:blip r:embed="rId13" cstate="print">
+                    <a:blip r:embed="rId14" cstate="print">
                       <a:extLst>
                         <a:ext uri="{28A0092B-C50C-407E-A947-70E740481C1C}">
                           <a14:useLocalDpi xmlns:a14="http://schemas.microsoft.com/office/drawing/2010/main" val="0"/>
@@ -719,7 +787,7 @@
                     <pic:cNvPicPr/>
                   </pic:nvPicPr>
                   <pic:blipFill>
-                    <a:blip r:embed="rId14" cstate="print">
+                    <a:blip r:embed="rId15" cstate="print">
                       <a:extLst>
                         <a:ext uri="{28A0092B-C50C-407E-A947-70E740481C1C}">
                           <a14:useLocalDpi xmlns:a14="http://schemas.microsoft.com/office/drawing/2010/main" val="0"/>
@@ -787,7 +855,7 @@
                     <pic:cNvPicPr/>
                   </pic:nvPicPr>
                   <pic:blipFill>
-                    <a:blip r:embed="rId15" cstate="print">
+                    <a:blip r:embed="rId16" cstate="print">
                       <a:extLst>
                         <a:ext uri="{28A0092B-C50C-407E-A947-70E740481C1C}">
                           <a14:useLocalDpi xmlns:a14="http://schemas.microsoft.com/office/drawing/2010/main" val="0"/>
@@ -855,7 +923,7 @@
                     <pic:cNvPicPr/>
                   </pic:nvPicPr>
                   <pic:blipFill>
-                    <a:blip r:embed="rId16" cstate="print">
+                    <a:blip r:embed="rId17" cstate="print">
                       <a:extLst>
                         <a:ext uri="{28A0092B-C50C-407E-A947-70E740481C1C}">
                           <a14:useLocalDpi xmlns:a14="http://schemas.microsoft.com/office/drawing/2010/main" val="0"/>
@@ -923,7 +991,7 @@
                     <pic:cNvPicPr/>
                   </pic:nvPicPr>
                   <pic:blipFill>
-                    <a:blip r:embed="rId17" cstate="print">
+                    <a:blip r:embed="rId18" cstate="print">
                       <a:extLst>
                         <a:ext uri="{28A0092B-C50C-407E-A947-70E740481C1C}">
                           <a14:useLocalDpi xmlns:a14="http://schemas.microsoft.com/office/drawing/2010/main" val="0"/>
@@ -991,7 +1059,7 @@
                     <pic:cNvPicPr/>
                   </pic:nvPicPr>
                   <pic:blipFill>
-                    <a:blip r:embed="rId18" cstate="print">
+                    <a:blip r:embed="rId19" cstate="print">
                       <a:extLst>
                         <a:ext uri="{28A0092B-C50C-407E-A947-70E740481C1C}">
                           <a14:useLocalDpi xmlns:a14="http://schemas.microsoft.com/office/drawing/2010/main" val="0"/>
@@ -1059,7 +1127,7 @@
                     <pic:cNvPicPr/>
                   </pic:nvPicPr>
                   <pic:blipFill>
-                    <a:blip r:embed="rId19" cstate="print">
+                    <a:blip r:embed="rId20" cstate="print">
                       <a:extLst>
                         <a:ext uri="{28A0092B-C50C-407E-A947-70E740481C1C}">
                           <a14:useLocalDpi xmlns:a14="http://schemas.microsoft.com/office/drawing/2010/main" val="0"/>
@@ -1127,7 +1195,7 @@
                     <pic:cNvPicPr/>
                   </pic:nvPicPr>
                   <pic:blipFill>
-                    <a:blip r:embed="rId20" cstate="print">
+                    <a:blip r:embed="rId21" cstate="print">
                       <a:extLst>
                         <a:ext uri="{28A0092B-C50C-407E-A947-70E740481C1C}">
                           <a14:useLocalDpi xmlns:a14="http://schemas.microsoft.com/office/drawing/2010/main" val="0"/>
@@ -1195,7 +1263,7 @@
                     <pic:cNvPicPr/>
                   </pic:nvPicPr>
                   <pic:blipFill>
-                    <a:blip r:embed="rId21" cstate="print">
+                    <a:blip r:embed="rId22" cstate="print">
                       <a:extLst>
                         <a:ext uri="{28A0092B-C50C-407E-A947-70E740481C1C}">
                           <a14:useLocalDpi xmlns:a14="http://schemas.microsoft.com/office/drawing/2010/main" val="0"/>
@@ -1263,7 +1331,7 @@
                     <pic:cNvPicPr/>
                   </pic:nvPicPr>
                   <pic:blipFill>
-                    <a:blip r:embed="rId22" cstate="print">
+                    <a:blip r:embed="rId23" cstate="print">
                       <a:extLst>
                         <a:ext uri="{28A0092B-C50C-407E-A947-70E740481C1C}">
                           <a14:useLocalDpi xmlns:a14="http://schemas.microsoft.com/office/drawing/2010/main" val="0"/>
@@ -1331,7 +1399,7 @@
                     <pic:cNvPicPr/>
                   </pic:nvPicPr>
                   <pic:blipFill>
-                    <a:blip r:embed="rId23" cstate="print">
+                    <a:blip r:embed="rId24" cstate="print">
                       <a:extLst>
                         <a:ext uri="{28A0092B-C50C-407E-A947-70E740481C1C}">
                           <a14:useLocalDpi xmlns:a14="http://schemas.microsoft.com/office/drawing/2010/main" val="0"/>
@@ -1399,7 +1467,7 @@
                     <pic:cNvPicPr/>
                   </pic:nvPicPr>
                   <pic:blipFill>
-                    <a:blip r:embed="rId24" cstate="print">
+                    <a:blip r:embed="rId25" cstate="print">
                       <a:extLst>
                         <a:ext uri="{28A0092B-C50C-407E-A947-70E740481C1C}">
                           <a14:useLocalDpi xmlns:a14="http://schemas.microsoft.com/office/drawing/2010/main" val="0"/>
@@ -1467,7 +1535,7 @@
                     <pic:cNvPicPr/>
                   </pic:nvPicPr>
                   <pic:blipFill>
-                    <a:blip r:embed="rId25" cstate="print">
+                    <a:blip r:embed="rId26" cstate="print">
                       <a:extLst>
                         <a:ext uri="{28A0092B-C50C-407E-A947-70E740481C1C}">
                           <a14:useLocalDpi xmlns:a14="http://schemas.microsoft.com/office/drawing/2010/main" val="0"/>
@@ -1535,7 +1603,7 @@
                     <pic:cNvPicPr/>
                   </pic:nvPicPr>
                   <pic:blipFill>
-                    <a:blip r:embed="rId26" cstate="print">
+                    <a:blip r:embed="rId27" cstate="print">
                       <a:extLst>
                         <a:ext uri="{28A0092B-C50C-407E-A947-70E740481C1C}">
                           <a14:useLocalDpi xmlns:a14="http://schemas.microsoft.com/office/drawing/2010/main" val="0"/>
@@ -1603,7 +1671,7 @@
                     <pic:cNvPicPr/>
                   </pic:nvPicPr>
                   <pic:blipFill>
-                    <a:blip r:embed="rId27" cstate="print">
+                    <a:blip r:embed="rId28" cstate="print">
                       <a:extLst>
                         <a:ext uri="{28A0092B-C50C-407E-A947-70E740481C1C}">
                           <a14:useLocalDpi xmlns:a14="http://schemas.microsoft.com/office/drawing/2010/main" val="0"/>
@@ -1671,7 +1739,7 @@
                     <pic:cNvPicPr/>
                   </pic:nvPicPr>
                   <pic:blipFill>
-                    <a:blip r:embed="rId28" cstate="print">
+                    <a:blip r:embed="rId29" cstate="print">
                       <a:extLst>
                         <a:ext uri="{28A0092B-C50C-407E-A947-70E740481C1C}">
                           <a14:useLocalDpi xmlns:a14="http://schemas.microsoft.com/office/drawing/2010/main" val="0"/>
@@ -1739,7 +1807,7 @@
                     <pic:cNvPicPr/>
                   </pic:nvPicPr>
                   <pic:blipFill>
-                    <a:blip r:embed="rId29" cstate="print">
+                    <a:blip r:embed="rId30" cstate="print">
                       <a:extLst>
                         <a:ext uri="{28A0092B-C50C-407E-A947-70E740481C1C}">
                           <a14:useLocalDpi xmlns:a14="http://schemas.microsoft.com/office/drawing/2010/main" val="0"/>
@@ -1807,7 +1875,7 @@
                     <pic:cNvPicPr/>
                   </pic:nvPicPr>
                   <pic:blipFill>
-                    <a:blip r:embed="rId30" cstate="print">
+                    <a:blip r:embed="rId31" cstate="print">
                       <a:extLst>
                         <a:ext uri="{28A0092B-C50C-407E-A947-70E740481C1C}">
                           <a14:useLocalDpi xmlns:a14="http://schemas.microsoft.com/office/drawing/2010/main" val="0"/>
@@ -1869,7 +1937,7 @@
                     <pic:cNvPicPr/>
                   </pic:nvPicPr>
                   <pic:blipFill>
-                    <a:blip r:embed="rId31" cstate="print">
+                    <a:blip r:embed="rId32" cstate="print">
                       <a:extLst>
                         <a:ext uri="{28A0092B-C50C-407E-A947-70E740481C1C}">
                           <a14:useLocalDpi xmlns:a14="http://schemas.microsoft.com/office/drawing/2010/main" val="0"/>
@@ -1937,7 +2005,7 @@
                     <pic:cNvPicPr/>
                   </pic:nvPicPr>
                   <pic:blipFill>
-                    <a:blip r:embed="rId32" cstate="print">
+                    <a:blip r:embed="rId33" cstate="print">
                       <a:extLst>
                         <a:ext uri="{28A0092B-C50C-407E-A947-70E740481C1C}">
                           <a14:useLocalDpi xmlns:a14="http://schemas.microsoft.com/office/drawing/2010/main" val="0"/>
@@ -2005,7 +2073,7 @@
                     <pic:cNvPicPr/>
                   </pic:nvPicPr>
                   <pic:blipFill>
-                    <a:blip r:embed="rId33" cstate="print">
+                    <a:blip r:embed="rId34" cstate="print">
                       <a:extLst>
                         <a:ext uri="{28A0092B-C50C-407E-A947-70E740481C1C}">
                           <a14:useLocalDpi xmlns:a14="http://schemas.microsoft.com/office/drawing/2010/main" val="0"/>
@@ -2042,7 +2110,7 @@
           <w:noProof/>
         </w:rPr>
         <w:drawing>
-          <wp:anchor distT="0" distB="0" distL="114300" distR="114300" simplePos="0" relativeHeight="251658240" behindDoc="1" locked="0" layoutInCell="1" allowOverlap="1" wp14:anchorId="47A66FD3" wp14:editId="3EB4861D">
+          <wp:anchor distT="0" distB="0" distL="114300" distR="114300" simplePos="0" relativeHeight="251658240" behindDoc="1" locked="0" layoutInCell="1" allowOverlap="1" wp14:anchorId="47A66FD3" wp14:editId="78A62CEC">
             <wp:simplePos x="0" y="0"/>
             <wp:positionH relativeFrom="margin">
               <wp:posOffset>40511</wp:posOffset>
@@ -2073,7 +2141,7 @@
                     <pic:cNvPicPr/>
                   </pic:nvPicPr>
                   <pic:blipFill>
-                    <a:blip r:embed="rId34" cstate="print">
+                    <a:blip r:embed="rId35" cstate="print">
                       <a:extLst>
                         <a:ext uri="{28A0092B-C50C-407E-A947-70E740481C1C}">
                           <a14:useLocalDpi xmlns:a14="http://schemas.microsoft.com/office/drawing/2010/main" val="0"/>
@@ -2103,52 +2171,6 @@
               <wp14:pctHeight>0</wp14:pctHeight>
             </wp14:sizeRelV>
           </wp:anchor>
-        </w:drawing>
-      </w:r>
-      <w:r>
-        <w:rPr>
-          <w:noProof/>
-        </w:rPr>
-        <w:drawing>
-          <wp:inline distT="0" distB="0" distL="0" distR="0" wp14:anchorId="2DEF192A" wp14:editId="34926824">
-            <wp:extent cx="983848" cy="977501"/>
-            <wp:effectExtent l="0" t="0" r="6985" b="0"/>
-            <wp:docPr id="5" name="Picture 5" descr="Shape, square&#10;&#10;Description automatically generated"/>
-            <wp:cNvGraphicFramePr>
-              <a:graphicFrameLocks xmlns:a="http://schemas.openxmlformats.org/drawingml/2006/main" noChangeAspect="1"/>
-            </wp:cNvGraphicFramePr>
-            <a:graphic xmlns:a="http://schemas.openxmlformats.org/drawingml/2006/main">
-              <a:graphicData uri="http://schemas.openxmlformats.org/drawingml/2006/picture">
-                <pic:pic xmlns:pic="http://schemas.openxmlformats.org/drawingml/2006/picture">
-                  <pic:nvPicPr>
-                    <pic:cNvPr id="5" name="Picture 5" descr="Shape, square&#10;&#10;Description automatically generated"/>
-                    <pic:cNvPicPr/>
-                  </pic:nvPicPr>
-                  <pic:blipFill>
-                    <a:blip r:embed="rId35" cstate="print">
-                      <a:extLst>
-                        <a:ext uri="{28A0092B-C50C-407E-A947-70E740481C1C}">
-                          <a14:useLocalDpi xmlns:a14="http://schemas.microsoft.com/office/drawing/2010/main" val="0"/>
-                        </a:ext>
-                      </a:extLst>
-                    </a:blip>
-                    <a:stretch>
-                      <a:fillRect/>
-                    </a:stretch>
-                  </pic:blipFill>
-                  <pic:spPr>
-                    <a:xfrm>
-                      <a:off x="0" y="0"/>
-                      <a:ext cx="1002179" cy="995713"/>
-                    </a:xfrm>
-                    <a:prstGeom prst="rect">
-                      <a:avLst/>
-                    </a:prstGeom>
-                  </pic:spPr>
-                </pic:pic>
-              </a:graphicData>
-            </a:graphic>
-          </wp:inline>
         </w:drawing>
       </w:r>
     </w:p>

</xml_diff>